<commit_message>
Added coyote Time and journal PDF
</commit_message>
<xml_diff>
--- a/Week 11 Journal of frustration.docx
+++ b/Week 11 Journal of frustration.docx
@@ -26,7 +26,26 @@
         <w:rPr>
           <w:lang w:val="en-US"/>
         </w:rPr>
-        <w:t xml:space="preserve">My code was not moving correctly, and I still have no idea why, but out of frustration I made a new unity 2D project and reimported the package from slate and re-did all of week 10’s tasks to get the code to respond properly. Here is the new repository link: </w:t>
+        <w:t>My code was not moving correctly, and I still have no idea why, but out of frustration I made a new unity 2D project and reimported the package from slate and re-did all of week 10’s tasks to get the code to respond properly.</w:t>
+      </w:r>
+      <w:r>
+        <w:rPr>
+          <w:lang w:val="en-US"/>
+        </w:rPr>
+        <w:t xml:space="preserve"> Also turns out if you have miro open for more than 3 ish hours it starts to forget how to actually do things like move stuff, so new miro board duplicated from my old one.</w:t>
+      </w:r>
+    </w:p>
+    <w:p>
+      <w:pPr>
+        <w:rPr>
+          <w:lang w:val="en-US"/>
+        </w:rPr>
+      </w:pPr>
+      <w:r>
+        <w:rPr>
+          <w:lang w:val="en-US"/>
+        </w:rPr>
+        <w:t xml:space="preserve"> Here is the new repository link: </w:t>
       </w:r>
       <w:hyperlink r:id="rId4" w:history="1">
         <w:r>
@@ -54,7 +73,97 @@
         <w:rPr>
           <w:lang w:val="en-US"/>
         </w:rPr>
+        <w:t>Here is the new miro board link</w:t>
+      </w:r>
+      <w:r>
+        <w:rPr>
+          <w:lang w:val="en-US"/>
+        </w:rPr>
+        <w:t xml:space="preserve">: </w:t>
+      </w:r>
+      <w:hyperlink r:id="rId5" w:history="1">
+        <w:r>
+          <w:rPr>
+            <w:rStyle w:val="Hyperlink"/>
+            <w:lang w:val="en-US"/>
+          </w:rPr>
+          <w:t>https://miro.com/app/board/uXjVLB-w8_I=/?share_link_id=500075425258</w:t>
+        </w:r>
+      </w:hyperlink>
+      <w:r>
+        <w:rPr>
+          <w:lang w:val="en-US"/>
+        </w:rPr>
+        <w:t xml:space="preserve"> </w:t>
+      </w:r>
+    </w:p>
+    <w:p>
+      <w:pPr>
+        <w:rPr>
+          <w:lang w:val="en-US"/>
+        </w:rPr>
+      </w:pPr>
+      <w:r>
+        <w:rPr>
+          <w:lang w:val="en-US"/>
+        </w:rPr>
+        <w:t>The pdf of the board is in the Project Folder along side this PDF.</w:t>
+      </w:r>
+      <w:r>
+        <w:rPr>
+          <w:lang w:val="en-US"/>
+        </w:rPr>
+        <w:t xml:space="preserve"> I will also add both as files to my submission</w:t>
+      </w:r>
+      <w:r>
+        <w:rPr>
+          <w:lang w:val="en-US"/>
+        </w:rPr>
+        <w:t>. (Miro board also contains the images made for the proposals)</w:t>
+      </w:r>
+    </w:p>
+    <w:p>
+      <w:pPr>
+        <w:rPr>
+          <w:lang w:val="en-US"/>
+        </w:rPr>
+      </w:pPr>
+      <w:r>
+        <w:rPr>
+          <w:lang w:val="en-US"/>
+        </w:rPr>
         <w:t>Task 1: maximum jump height and speed</w:t>
+      </w:r>
+      <w:r>
+        <w:rPr>
+          <w:lang w:val="en-US"/>
+        </w:rPr>
+        <w:t xml:space="preserve"> (this is where I got </w:t>
+      </w:r>
+      <w:r>
+        <w:rPr>
+          <w:lang w:val="en-US"/>
+        </w:rPr>
+        <w:t>frustrated, I was determined to figure this out</w:t>
+      </w:r>
+      <w:r>
+        <w:rPr>
+          <w:lang w:val="en-US"/>
+        </w:rPr>
+        <w:t xml:space="preserve">) </w:t>
+      </w:r>
+    </w:p>
+    <w:p>
+      <w:pPr>
+        <w:rPr>
+          <w:lang w:val="en-US"/>
+        </w:rPr>
+      </w:pPr>
+      <w:r>
+        <w:rPr>
+          <w:lang w:val="en-US"/>
+        </w:rPr>
+        <w:t>Time Taken: 1 day, 5 hours ish</w:t>
       </w:r>
     </w:p>
     <w:p>
@@ -112,7 +221,7 @@
                     <pic:cNvPicPr/>
                   </pic:nvPicPr>
                   <pic:blipFill>
-                    <a:blip r:embed="rId5">
+                    <a:blip r:embed="rId6">
                       <a:extLst>
                         <a:ext uri="{28A0092B-C50C-407E-A947-70E740481C1C}">
                           <a14:useLocalDpi xmlns:a14="http://schemas.microsoft.com/office/drawing/2010/main" val="0"/>
@@ -223,7 +332,7 @@
           </mc:Choice>
           <mc:Fallback>
             <w:pict>
-              <v:shapetype w14:anchorId="253B7BAE" id="_x0000_t67" coordsize="21600,21600" o:spt="67" adj="16200,5400" path="m0@0l@1@0@1,0@2,0@2@0,21600@0,10800,21600xe">
+              <v:shapetype w14:anchorId="6148E941" id="_x0000_t67" coordsize="21600,21600" o:spt="67" adj="16200,5400" path="m0@0l@1@0@1,0@2,0@2@0,21600@0,10800,21600xe">
                 <v:stroke joinstyle="miter"/>
                 <v:formulas>
                   <v:f eqn="val #0"/>
@@ -320,7 +429,7 @@
           </mc:Choice>
           <mc:Fallback>
             <w:pict>
-              <v:rect w14:anchorId="0C19FE88" id="Rectangle 1" o:spid="_x0000_s1026" style="position:absolute;margin-left:38.25pt;margin-top:19pt;width:42.75pt;height:51pt;z-index:251659264;visibility:visible;mso-wrap-style:square;mso-width-percent:0;mso-wrap-distance-left:9pt;mso-wrap-distance-top:0;mso-wrap-distance-right:9pt;mso-wrap-distance-bottom:0;mso-position-horizontal:absolute;mso-position-horizontal-relative:text;mso-position-vertical:absolute;mso-position-vertical-relative:text;mso-width-percent:0;mso-width-relative:margin;v-text-anchor:middle" o:gfxdata="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" filled="f" strokecolor="#8dd873 [1945]" strokeweight="3pt"/>
+              <v:rect w14:anchorId="2875D740" id="Rectangle 1" o:spid="_x0000_s1026" style="position:absolute;margin-left:38.25pt;margin-top:19pt;width:42.75pt;height:51pt;z-index:251659264;visibility:visible;mso-wrap-style:square;mso-width-percent:0;mso-wrap-distance-left:9pt;mso-wrap-distance-top:0;mso-wrap-distance-right:9pt;mso-wrap-distance-bottom:0;mso-position-horizontal:absolute;mso-position-horizontal-relative:text;mso-position-vertical:absolute;mso-position-vertical-relative:text;mso-width-percent:0;mso-width-relative:margin;v-text-anchor:middle" o:gfxdata="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" filled="f" strokecolor="#8dd873 [1945]" strokeweight="3pt"/>
             </w:pict>
           </mc:Fallback>
         </mc:AlternateContent>
@@ -364,7 +473,7 @@
                     <pic:cNvPicPr/>
                   </pic:nvPicPr>
                   <pic:blipFill>
-                    <a:blip r:embed="rId6"/>
+                    <a:blip r:embed="rId7"/>
                     <a:stretch>
                       <a:fillRect/>
                     </a:stretch>
@@ -398,10 +507,18 @@
           <w:lang w:val="en-US"/>
         </w:rPr>
       </w:pPr>
-      <w:r>
-        <w:rPr>
-          <w:lang w:val="en-US"/>
-        </w:rPr>
+    </w:p>
+    <w:p>
+      <w:pPr>
+        <w:rPr>
+          <w:lang w:val="en-US"/>
+        </w:rPr>
+      </w:pPr>
+      <w:r>
+        <w:rPr>
+          <w:lang w:val="en-US"/>
+        </w:rPr>
+        <w:lastRenderedPageBreak/>
         <w:t>Task 2: Terminal Speed</w:t>
       </w:r>
     </w:p>
@@ -411,6 +528,24 @@
           <w:lang w:val="en-US"/>
         </w:rPr>
       </w:pPr>
+      <w:r>
+        <w:rPr>
+          <w:lang w:val="en-US"/>
+        </w:rPr>
+        <w:t xml:space="preserve">Time Taken: </w:t>
+      </w:r>
+      <w:r>
+        <w:rPr>
+          <w:lang w:val="en-US"/>
+        </w:rPr>
+        <w:t>2</w:t>
+      </w:r>
+      <w:r>
+        <w:rPr>
+          <w:lang w:val="en-US"/>
+        </w:rPr>
+        <w:t>5 minutes</w:t>
+      </w:r>
     </w:p>
     <w:p>
       <w:pPr>
@@ -423,6 +558,744 @@
           <w:lang w:val="en-US"/>
         </w:rPr>
         <w:t>Alright in theory this one is pretty simple, just make sure your acceleration or addforce is a 0 in y if it’s moving faster down than the terminal speed, and make sure the velocity on the rigidbody is limited by vector2.clampmagnitude. However, I have no idea how to test it. Figured it out, just let him fall from above the scene view and monitored the velocity in the inspector.</w:t>
+      </w:r>
+    </w:p>
+    <w:p>
+      <w:pPr>
+        <w:rPr>
+          <w:lang w:val="en-US"/>
+        </w:rPr>
+      </w:pPr>
+      <w:r>
+        <w:rPr>
+          <w:lang w:val="en-US"/>
+        </w:rPr>
+        <w:drawing>
+          <wp:anchor distT="0" distB="0" distL="114300" distR="114300" simplePos="0" relativeHeight="251661312" behindDoc="0" locked="0" layoutInCell="1" allowOverlap="1" wp14:anchorId="64BFD524" wp14:editId="520D9497">
+            <wp:simplePos x="0" y="0"/>
+            <wp:positionH relativeFrom="column">
+              <wp:posOffset>-409575</wp:posOffset>
+            </wp:positionH>
+            <wp:positionV relativeFrom="paragraph">
+              <wp:posOffset>-3175</wp:posOffset>
+            </wp:positionV>
+            <wp:extent cx="2829320" cy="628738"/>
+            <wp:effectExtent l="0" t="0" r="0" b="0"/>
+            <wp:wrapThrough wrapText="bothSides">
+              <wp:wrapPolygon edited="0">
+                <wp:start x="0" y="0"/>
+                <wp:lineTo x="0" y="20945"/>
+                <wp:lineTo x="21382" y="20945"/>
+                <wp:lineTo x="21382" y="0"/>
+                <wp:lineTo x="0" y="0"/>
+              </wp:wrapPolygon>
+            </wp:wrapThrough>
+            <wp:docPr id="542281355" name="Picture 1" descr="A black rectangular object with white text&#10;&#10;Description automatically generated"/>
+            <wp:cNvGraphicFramePr>
+              <a:graphicFrameLocks xmlns:a="http://schemas.openxmlformats.org/drawingml/2006/main" noChangeAspect="1"/>
+            </wp:cNvGraphicFramePr>
+            <a:graphic xmlns:a="http://schemas.openxmlformats.org/drawingml/2006/main">
+              <a:graphicData uri="http://schemas.openxmlformats.org/drawingml/2006/picture">
+                <pic:pic xmlns:pic="http://schemas.openxmlformats.org/drawingml/2006/picture">
+                  <pic:nvPicPr>
+                    <pic:cNvPr id="542281355" name="Picture 1" descr="A black rectangular object with white text&#10;&#10;Description automatically generated"/>
+                    <pic:cNvPicPr/>
+                  </pic:nvPicPr>
+                  <pic:blipFill>
+                    <a:blip r:embed="rId8">
+                      <a:extLst>
+                        <a:ext uri="{28A0092B-C50C-407E-A947-70E740481C1C}">
+                          <a14:useLocalDpi xmlns:a14="http://schemas.microsoft.com/office/drawing/2010/main" val="0"/>
+                        </a:ext>
+                      </a:extLst>
+                    </a:blip>
+                    <a:stretch>
+                      <a:fillRect/>
+                    </a:stretch>
+                  </pic:blipFill>
+                  <pic:spPr>
+                    <a:xfrm>
+                      <a:off x="0" y="0"/>
+                      <a:ext cx="2829320" cy="628738"/>
+                    </a:xfrm>
+                    <a:prstGeom prst="rect">
+                      <a:avLst/>
+                    </a:prstGeom>
+                  </pic:spPr>
+                </pic:pic>
+              </a:graphicData>
+            </a:graphic>
+          </wp:anchor>
+        </w:drawing>
+      </w:r>
+    </w:p>
+    <w:p>
+      <w:pPr>
+        <w:rPr>
+          <w:lang w:val="en-US"/>
+        </w:rPr>
+      </w:pPr>
+      <w:r>
+        <w:rPr>
+          <w:lang w:val="en-US"/>
+        </w:rPr>
+        <w:drawing>
+          <wp:anchor distT="0" distB="0" distL="114300" distR="114300" simplePos="0" relativeHeight="251662336" behindDoc="0" locked="0" layoutInCell="1" allowOverlap="1" wp14:anchorId="13AF63CD" wp14:editId="33713074">
+            <wp:simplePos x="0" y="0"/>
+            <wp:positionH relativeFrom="column">
+              <wp:posOffset>1914525</wp:posOffset>
+            </wp:positionH>
+            <wp:positionV relativeFrom="paragraph">
+              <wp:posOffset>-53340</wp:posOffset>
+            </wp:positionV>
+            <wp:extent cx="4067743" cy="581106"/>
+            <wp:effectExtent l="0" t="0" r="9525" b="9525"/>
+            <wp:wrapThrough wrapText="bothSides">
+              <wp:wrapPolygon edited="0">
+                <wp:start x="0" y="0"/>
+                <wp:lineTo x="0" y="21246"/>
+                <wp:lineTo x="21549" y="21246"/>
+                <wp:lineTo x="21549" y="0"/>
+                <wp:lineTo x="0" y="0"/>
+              </wp:wrapPolygon>
+            </wp:wrapThrough>
+            <wp:docPr id="1403540759" name="Picture 1" descr="A screenshot of a black box&#10;&#10;Description automatically generated"/>
+            <wp:cNvGraphicFramePr>
+              <a:graphicFrameLocks xmlns:a="http://schemas.openxmlformats.org/drawingml/2006/main" noChangeAspect="1"/>
+            </wp:cNvGraphicFramePr>
+            <a:graphic xmlns:a="http://schemas.openxmlformats.org/drawingml/2006/main">
+              <a:graphicData uri="http://schemas.openxmlformats.org/drawingml/2006/picture">
+                <pic:pic xmlns:pic="http://schemas.openxmlformats.org/drawingml/2006/picture">
+                  <pic:nvPicPr>
+                    <pic:cNvPr id="1403540759" name="Picture 1" descr="A screenshot of a black box&#10;&#10;Description automatically generated"/>
+                    <pic:cNvPicPr/>
+                  </pic:nvPicPr>
+                  <pic:blipFill>
+                    <a:blip r:embed="rId9">
+                      <a:extLst>
+                        <a:ext uri="{28A0092B-C50C-407E-A947-70E740481C1C}">
+                          <a14:useLocalDpi xmlns:a14="http://schemas.microsoft.com/office/drawing/2010/main" val="0"/>
+                        </a:ext>
+                      </a:extLst>
+                    </a:blip>
+                    <a:stretch>
+                      <a:fillRect/>
+                    </a:stretch>
+                  </pic:blipFill>
+                  <pic:spPr>
+                    <a:xfrm>
+                      <a:off x="0" y="0"/>
+                      <a:ext cx="4067743" cy="581106"/>
+                    </a:xfrm>
+                    <a:prstGeom prst="rect">
+                      <a:avLst/>
+                    </a:prstGeom>
+                  </pic:spPr>
+                </pic:pic>
+              </a:graphicData>
+            </a:graphic>
+          </wp:anchor>
+        </w:drawing>
+      </w:r>
+    </w:p>
+    <w:p>
+      <w:pPr>
+        <w:rPr>
+          <w:lang w:val="en-US"/>
+        </w:rPr>
+      </w:pPr>
+    </w:p>
+    <w:p>
+      <w:pPr>
+        <w:rPr>
+          <w:lang w:val="en-US"/>
+        </w:rPr>
+      </w:pPr>
+      <w:r>
+        <w:rPr>
+          <w:lang w:val="en-US"/>
+        </w:rPr>
+        <w:t>Task 3: Coyote Time</w:t>
+      </w:r>
+    </w:p>
+    <w:p>
+      <w:pPr>
+        <w:rPr>
+          <w:lang w:val="en-US"/>
+        </w:rPr>
+      </w:pPr>
+      <w:r>
+        <w:rPr>
+          <w:lang w:val="en-US"/>
+        </w:rPr>
+        <w:t>Time Taken: 17 minutes</w:t>
+      </w:r>
+    </w:p>
+    <w:p>
+      <w:pPr>
+        <w:rPr>
+          <w:lang w:val="en-US"/>
+        </w:rPr>
+      </w:pPr>
+      <w:r>
+        <w:rPr>
+          <w:lang w:val="en-US"/>
+        </w:rPr>
+        <w:t>This name is amusing, so I went with a silly name for the tracking variable. Basically I just have it mark what the time.time is everytime the isgrounded returns true, so once it’s no longer returning true, the jump if statements can check if the player is grounded, OR, if they are still within coyote time of being grounded.</w:t>
+      </w:r>
+    </w:p>
+    <w:p>
+      <w:pPr>
+        <w:rPr>
+          <w:lang w:val="en-US"/>
+        </w:rPr>
+      </w:pPr>
+      <w:r>
+        <w:rPr>
+          <w:lang w:val="en-US"/>
+        </w:rPr>
+        <w:drawing>
+          <wp:inline distT="0" distB="0" distL="0" distR="0" wp14:anchorId="71919E7B" wp14:editId="2DCC46F1">
+            <wp:extent cx="2705478" cy="590632"/>
+            <wp:effectExtent l="0" t="0" r="0" b="0"/>
+            <wp:docPr id="1216370178" name="Picture 1" descr="A black background with white text&#10;&#10;Description automatically generated"/>
+            <wp:cNvGraphicFramePr>
+              <a:graphicFrameLocks xmlns:a="http://schemas.openxmlformats.org/drawingml/2006/main" noChangeAspect="1"/>
+            </wp:cNvGraphicFramePr>
+            <a:graphic xmlns:a="http://schemas.openxmlformats.org/drawingml/2006/main">
+              <a:graphicData uri="http://schemas.openxmlformats.org/drawingml/2006/picture">
+                <pic:pic xmlns:pic="http://schemas.openxmlformats.org/drawingml/2006/picture">
+                  <pic:nvPicPr>
+                    <pic:cNvPr id="1216370178" name="Picture 1" descr="A black background with white text&#10;&#10;Description automatically generated"/>
+                    <pic:cNvPicPr/>
+                  </pic:nvPicPr>
+                  <pic:blipFill>
+                    <a:blip r:embed="rId10"/>
+                    <a:stretch>
+                      <a:fillRect/>
+                    </a:stretch>
+                  </pic:blipFill>
+                  <pic:spPr>
+                    <a:xfrm>
+                      <a:off x="0" y="0"/>
+                      <a:ext cx="2705478" cy="590632"/>
+                    </a:xfrm>
+                    <a:prstGeom prst="rect">
+                      <a:avLst/>
+                    </a:prstGeom>
+                  </pic:spPr>
+                </pic:pic>
+              </a:graphicData>
+            </a:graphic>
+          </wp:inline>
+        </w:drawing>
+      </w:r>
+    </w:p>
+    <w:p>
+      <w:pPr>
+        <w:rPr>
+          <w:lang w:val="en-US"/>
+        </w:rPr>
+      </w:pPr>
+      <w:r>
+        <w:rPr>
+          <w:lang w:val="en-US"/>
+        </w:rPr>
+        <w:drawing>
+          <wp:inline distT="0" distB="0" distL="0" distR="0" wp14:anchorId="26C20BAD" wp14:editId="1AF05298">
+            <wp:extent cx="5611008" cy="704948"/>
+            <wp:effectExtent l="0" t="0" r="8890" b="0"/>
+            <wp:docPr id="691724468" name="Picture 1" descr="A black background with green text&#10;&#10;Description automatically generated"/>
+            <wp:cNvGraphicFramePr>
+              <a:graphicFrameLocks xmlns:a="http://schemas.openxmlformats.org/drawingml/2006/main" noChangeAspect="1"/>
+            </wp:cNvGraphicFramePr>
+            <a:graphic xmlns:a="http://schemas.openxmlformats.org/drawingml/2006/main">
+              <a:graphicData uri="http://schemas.openxmlformats.org/drawingml/2006/picture">
+                <pic:pic xmlns:pic="http://schemas.openxmlformats.org/drawingml/2006/picture">
+                  <pic:nvPicPr>
+                    <pic:cNvPr id="691724468" name="Picture 1" descr="A black background with green text&#10;&#10;Description automatically generated"/>
+                    <pic:cNvPicPr/>
+                  </pic:nvPicPr>
+                  <pic:blipFill>
+                    <a:blip r:embed="rId11"/>
+                    <a:stretch>
+                      <a:fillRect/>
+                    </a:stretch>
+                  </pic:blipFill>
+                  <pic:spPr>
+                    <a:xfrm>
+                      <a:off x="0" y="0"/>
+                      <a:ext cx="5611008" cy="704948"/>
+                    </a:xfrm>
+                    <a:prstGeom prst="rect">
+                      <a:avLst/>
+                    </a:prstGeom>
+                  </pic:spPr>
+                </pic:pic>
+              </a:graphicData>
+            </a:graphic>
+          </wp:inline>
+        </w:drawing>
+      </w:r>
+    </w:p>
+    <w:p>
+      <w:pPr>
+        <w:rPr>
+          <w:lang w:val="en-US"/>
+        </w:rPr>
+      </w:pPr>
+      <w:r>
+        <w:rPr>
+          <w:lang w:val="en-US"/>
+        </w:rPr>
+        <w:t xml:space="preserve">Turns out it returns the time in seconds up to 2 decimals. </w:t>
+      </w:r>
+      <w:r>
+        <w:rPr>
+          <w:lang w:val="en-US"/>
+        </w:rPr>
+        <w:t xml:space="preserve"> (yes I fixed that weird out of place d)</w:t>
+      </w:r>
+      <w:r>
+        <w:rPr>
+          <w:lang w:val="en-US"/>
+        </w:rPr>
+        <w:drawing>
+          <wp:inline distT="0" distB="0" distL="0" distR="0" wp14:anchorId="5F7DE5EA" wp14:editId="62CD3C60">
+            <wp:extent cx="2857899" cy="562053"/>
+            <wp:effectExtent l="0" t="0" r="0" b="9525"/>
+            <wp:docPr id="629582771" name="Picture 1" descr="A screenshot of a computer&#10;&#10;Description automatically generated"/>
+            <wp:cNvGraphicFramePr>
+              <a:graphicFrameLocks xmlns:a="http://schemas.openxmlformats.org/drawingml/2006/main" noChangeAspect="1"/>
+            </wp:cNvGraphicFramePr>
+            <a:graphic xmlns:a="http://schemas.openxmlformats.org/drawingml/2006/main">
+              <a:graphicData uri="http://schemas.openxmlformats.org/drawingml/2006/picture">
+                <pic:pic xmlns:pic="http://schemas.openxmlformats.org/drawingml/2006/picture">
+                  <pic:nvPicPr>
+                    <pic:cNvPr id="629582771" name="Picture 1" descr="A screenshot of a computer&#10;&#10;Description automatically generated"/>
+                    <pic:cNvPicPr/>
+                  </pic:nvPicPr>
+                  <pic:blipFill>
+                    <a:blip r:embed="rId12"/>
+                    <a:stretch>
+                      <a:fillRect/>
+                    </a:stretch>
+                  </pic:blipFill>
+                  <pic:spPr>
+                    <a:xfrm>
+                      <a:off x="0" y="0"/>
+                      <a:ext cx="2857899" cy="562053"/>
+                    </a:xfrm>
+                    <a:prstGeom prst="rect">
+                      <a:avLst/>
+                    </a:prstGeom>
+                  </pic:spPr>
+                </pic:pic>
+              </a:graphicData>
+            </a:graphic>
+          </wp:inline>
+        </w:drawing>
+      </w:r>
+    </w:p>
+    <w:p>
+      <w:pPr>
+        <w:rPr>
+          <w:lang w:val="en-US"/>
+        </w:rPr>
+      </w:pPr>
+    </w:p>
+    <w:p>
+      <w:pPr>
+        <w:rPr>
+          <w:lang w:val="en-US"/>
+        </w:rPr>
+      </w:pPr>
+    </w:p>
+    <w:p>
+      <w:pPr>
+        <w:rPr>
+          <w:lang w:val="en-US"/>
+        </w:rPr>
+      </w:pPr>
+    </w:p>
+    <w:p>
+      <w:pPr>
+        <w:pStyle w:val="Heading1"/>
+        <w:rPr>
+          <w:lang w:val="en-US"/>
+        </w:rPr>
+      </w:pPr>
+      <w:r>
+        <w:rPr>
+          <w:lang w:val="en-US"/>
+        </w:rPr>
+        <w:t>Part 3: Proposed mechanics</w:t>
+      </w:r>
+    </w:p>
+    <w:p>
+      <w:pPr>
+        <w:rPr>
+          <w:lang w:val="en-US"/>
+        </w:rPr>
+      </w:pPr>
+      <w:r>
+        <w:rPr>
+          <w:lang w:val="en-US"/>
+        </w:rPr>
+        <w:t>Proposal 1:</w:t>
+      </w:r>
+    </w:p>
+    <w:p>
+      <w:pPr>
+        <w:rPr>
+          <w:lang w:val="en-US"/>
+        </w:rPr>
+      </w:pPr>
+      <w:r>
+        <w:rPr>
+          <w:lang w:val="en-US"/>
+        </w:rPr>
+        <w:lastRenderedPageBreak/>
+        <w:t>Simple dash mechanic via stored “charges”</w:t>
+      </w:r>
+      <w:r>
+        <w:rPr>
+          <w:lang w:val="en-US"/>
+        </w:rPr>
+        <w:t>.</w:t>
+      </w:r>
+    </w:p>
+    <w:p>
+      <w:pPr>
+        <w:rPr>
+          <w:lang w:val="en-US"/>
+        </w:rPr>
+      </w:pPr>
+      <w:r>
+        <w:rPr>
+          <w:noProof/>
+          <w:lang w:val="en-US"/>
+        </w:rPr>
+        <w:drawing>
+          <wp:anchor distT="0" distB="0" distL="114300" distR="114300" simplePos="0" relativeHeight="251664384" behindDoc="0" locked="0" layoutInCell="1" allowOverlap="1" wp14:anchorId="24393E9D" wp14:editId="4C1E5DE9">
+            <wp:simplePos x="0" y="0"/>
+            <wp:positionH relativeFrom="column">
+              <wp:posOffset>33655</wp:posOffset>
+            </wp:positionH>
+            <wp:positionV relativeFrom="page">
+              <wp:posOffset>4398645</wp:posOffset>
+            </wp:positionV>
+            <wp:extent cx="5943600" cy="1537335"/>
+            <wp:effectExtent l="0" t="0" r="0" b="5715"/>
+            <wp:wrapThrough wrapText="bothSides">
+              <wp:wrapPolygon edited="0">
+                <wp:start x="0" y="0"/>
+                <wp:lineTo x="0" y="21413"/>
+                <wp:lineTo x="21531" y="21413"/>
+                <wp:lineTo x="21531" y="0"/>
+                <wp:lineTo x="0" y="0"/>
+              </wp:wrapPolygon>
+            </wp:wrapThrough>
+            <wp:docPr id="144488657" name="Picture 5" descr="A diagram of a diagram&#10;&#10;Description automatically generated"/>
+            <wp:cNvGraphicFramePr>
+              <a:graphicFrameLocks xmlns:a="http://schemas.openxmlformats.org/drawingml/2006/main" noChangeAspect="1"/>
+            </wp:cNvGraphicFramePr>
+            <a:graphic xmlns:a="http://schemas.openxmlformats.org/drawingml/2006/main">
+              <a:graphicData uri="http://schemas.openxmlformats.org/drawingml/2006/picture">
+                <pic:pic xmlns:pic="http://schemas.openxmlformats.org/drawingml/2006/picture">
+                  <pic:nvPicPr>
+                    <pic:cNvPr id="144488657" name="Picture 5" descr="A diagram of a diagram&#10;&#10;Description automatically generated"/>
+                    <pic:cNvPicPr/>
+                  </pic:nvPicPr>
+                  <pic:blipFill>
+                    <a:blip r:embed="rId13" cstate="print">
+                      <a:extLst>
+                        <a:ext uri="{28A0092B-C50C-407E-A947-70E740481C1C}">
+                          <a14:useLocalDpi xmlns:a14="http://schemas.microsoft.com/office/drawing/2010/main" val="0"/>
+                        </a:ext>
+                      </a:extLst>
+                    </a:blip>
+                    <a:stretch>
+                      <a:fillRect/>
+                    </a:stretch>
+                  </pic:blipFill>
+                  <pic:spPr>
+                    <a:xfrm>
+                      <a:off x="0" y="0"/>
+                      <a:ext cx="5943600" cy="1537335"/>
+                    </a:xfrm>
+                    <a:prstGeom prst="rect">
+                      <a:avLst/>
+                    </a:prstGeom>
+                  </pic:spPr>
+                </pic:pic>
+              </a:graphicData>
+            </a:graphic>
+          </wp:anchor>
+        </w:drawing>
+      </w:r>
+      <w:r>
+        <w:rPr>
+          <w:noProof/>
+          <w:lang w:val="en-US"/>
+        </w:rPr>
+        <w:drawing>
+          <wp:anchor distT="0" distB="0" distL="114300" distR="114300" simplePos="0" relativeHeight="251663360" behindDoc="0" locked="0" layoutInCell="1" allowOverlap="1" wp14:anchorId="242D4087" wp14:editId="7E98EF39">
+            <wp:simplePos x="0" y="0"/>
+            <wp:positionH relativeFrom="column">
+              <wp:posOffset>0</wp:posOffset>
+            </wp:positionH>
+            <wp:positionV relativeFrom="page">
+              <wp:posOffset>2152650</wp:posOffset>
+            </wp:positionV>
+            <wp:extent cx="5943600" cy="2023745"/>
+            <wp:effectExtent l="0" t="0" r="0" b="0"/>
+            <wp:wrapThrough wrapText="bothSides">
+              <wp:wrapPolygon edited="0">
+                <wp:start x="0" y="0"/>
+                <wp:lineTo x="0" y="21120"/>
+                <wp:lineTo x="21415" y="21120"/>
+                <wp:lineTo x="21415" y="0"/>
+                <wp:lineTo x="0" y="0"/>
+              </wp:wrapPolygon>
+            </wp:wrapThrough>
+            <wp:docPr id="459205283" name="Picture 4" descr="A couple of green rectangles&#10;&#10;Description automatically generated"/>
+            <wp:cNvGraphicFramePr>
+              <a:graphicFrameLocks xmlns:a="http://schemas.openxmlformats.org/drawingml/2006/main" noChangeAspect="1"/>
+            </wp:cNvGraphicFramePr>
+            <a:graphic xmlns:a="http://schemas.openxmlformats.org/drawingml/2006/main">
+              <a:graphicData uri="http://schemas.openxmlformats.org/drawingml/2006/picture">
+                <pic:pic xmlns:pic="http://schemas.openxmlformats.org/drawingml/2006/picture">
+                  <pic:nvPicPr>
+                    <pic:cNvPr id="459205283" name="Picture 4" descr="A couple of green rectangles&#10;&#10;Description automatically generated"/>
+                    <pic:cNvPicPr/>
+                  </pic:nvPicPr>
+                  <pic:blipFill>
+                    <a:blip r:embed="rId14" cstate="print">
+                      <a:extLst>
+                        <a:ext uri="{28A0092B-C50C-407E-A947-70E740481C1C}">
+                          <a14:useLocalDpi xmlns:a14="http://schemas.microsoft.com/office/drawing/2010/main" val="0"/>
+                        </a:ext>
+                      </a:extLst>
+                    </a:blip>
+                    <a:stretch>
+                      <a:fillRect/>
+                    </a:stretch>
+                  </pic:blipFill>
+                  <pic:spPr>
+                    <a:xfrm>
+                      <a:off x="0" y="0"/>
+                      <a:ext cx="5943600" cy="2023745"/>
+                    </a:xfrm>
+                    <a:prstGeom prst="rect">
+                      <a:avLst/>
+                    </a:prstGeom>
+                  </pic:spPr>
+                </pic:pic>
+              </a:graphicData>
+            </a:graphic>
+            <wp14:sizeRelH relativeFrom="margin">
+              <wp14:pctWidth>0</wp14:pctWidth>
+            </wp14:sizeRelH>
+            <wp14:sizeRelV relativeFrom="margin">
+              <wp14:pctHeight>0</wp14:pctHeight>
+            </wp14:sizeRelV>
+          </wp:anchor>
+        </w:drawing>
+      </w:r>
+      <w:r>
+        <w:rPr>
+          <w:lang w:val="en-US"/>
+        </w:rPr>
+        <w:t>Nothing complex just tracking incoming speed, dash speed, and whether it stops a fall or not.</w:t>
+      </w:r>
+    </w:p>
+    <w:p>
+      <w:pPr>
+        <w:rPr>
+          <w:lang w:val="en-US"/>
+        </w:rPr>
+      </w:pPr>
+      <w:r>
+        <w:rPr>
+          <w:lang w:val="en-US"/>
+        </w:rPr>
+        <w:t>Current Jump state above, Proposed mechanic below.</w:t>
+      </w:r>
+    </w:p>
+    <w:p>
+      <w:pPr>
+        <w:rPr>
+          <w:lang w:val="en-US"/>
+        </w:rPr>
+      </w:pPr>
+    </w:p>
+    <w:p>
+      <w:pPr>
+        <w:rPr>
+          <w:lang w:val="en-US"/>
+        </w:rPr>
+      </w:pPr>
+      <w:r>
+        <w:rPr>
+          <w:lang w:val="en-US"/>
+        </w:rPr>
+        <w:t>Proposal 2:</w:t>
+      </w:r>
+    </w:p>
+    <w:p>
+      <w:pPr>
+        <w:rPr>
+          <w:lang w:val="en-US"/>
+        </w:rPr>
+      </w:pPr>
+      <w:r>
+        <w:rPr>
+          <w:lang w:val="en-US"/>
+        </w:rPr>
+        <w:t>Climbing via a time-tracking variable and a Boolean method.</w:t>
+      </w:r>
+    </w:p>
+    <w:p>
+      <w:pPr>
+        <w:rPr>
+          <w:lang w:val="en-US"/>
+        </w:rPr>
+      </w:pPr>
+      <w:r>
+        <w:rPr>
+          <w:noProof/>
+          <w:lang w:val="en-US"/>
+        </w:rPr>
+        <w:drawing>
+          <wp:inline distT="0" distB="0" distL="0" distR="0" wp14:anchorId="1F2D3F02" wp14:editId="11658480">
+            <wp:extent cx="5943600" cy="1808480"/>
+            <wp:effectExtent l="0" t="0" r="0" b="1270"/>
+            <wp:docPr id="362255884" name="Picture 6" descr="A diagram of a bar graph&#10;&#10;Description automatically generated"/>
+            <wp:cNvGraphicFramePr>
+              <a:graphicFrameLocks xmlns:a="http://schemas.openxmlformats.org/drawingml/2006/main" noChangeAspect="1"/>
+            </wp:cNvGraphicFramePr>
+            <a:graphic xmlns:a="http://schemas.openxmlformats.org/drawingml/2006/main">
+              <a:graphicData uri="http://schemas.openxmlformats.org/drawingml/2006/picture">
+                <pic:pic xmlns:pic="http://schemas.openxmlformats.org/drawingml/2006/picture">
+                  <pic:nvPicPr>
+                    <pic:cNvPr id="362255884" name="Picture 6" descr="A diagram of a bar graph&#10;&#10;Description automatically generated"/>
+                    <pic:cNvPicPr/>
+                  </pic:nvPicPr>
+                  <pic:blipFill>
+                    <a:blip r:embed="rId15" cstate="print">
+                      <a:extLst>
+                        <a:ext uri="{28A0092B-C50C-407E-A947-70E740481C1C}">
+                          <a14:useLocalDpi xmlns:a14="http://schemas.microsoft.com/office/drawing/2010/main" val="0"/>
+                        </a:ext>
+                      </a:extLst>
+                    </a:blip>
+                    <a:stretch>
+                      <a:fillRect/>
+                    </a:stretch>
+                  </pic:blipFill>
+                  <pic:spPr>
+                    <a:xfrm>
+                      <a:off x="0" y="0"/>
+                      <a:ext cx="5943600" cy="1808480"/>
+                    </a:xfrm>
+                    <a:prstGeom prst="rect">
+                      <a:avLst/>
+                    </a:prstGeom>
+                  </pic:spPr>
+                </pic:pic>
+              </a:graphicData>
+            </a:graphic>
+          </wp:inline>
+        </w:drawing>
+      </w:r>
+    </w:p>
+    <w:p>
+      <w:pPr>
+        <w:rPr>
+          <w:lang w:val="en-US"/>
+        </w:rPr>
+      </w:pPr>
+    </w:p>
+    <w:p>
+      <w:pPr>
+        <w:rPr>
+          <w:lang w:val="en-US"/>
+        </w:rPr>
+      </w:pPr>
+      <w:r>
+        <w:rPr>
+          <w:lang w:val="en-US"/>
+        </w:rPr>
+        <w:t>Proposal 3:</w:t>
+      </w:r>
+    </w:p>
+    <w:p>
+      <w:pPr>
+        <w:rPr>
+          <w:lang w:val="en-US"/>
+        </w:rPr>
+      </w:pPr>
+      <w:r>
+        <w:rPr>
+          <w:lang w:val="en-US"/>
+        </w:rPr>
+        <w:lastRenderedPageBreak/>
+        <w:t>Gravity reverse button or trigger. Most likely to use the trigger collider states and the gravity scale in the 2d rigidbody system.</w:t>
+      </w:r>
+    </w:p>
+    <w:p>
+      <w:pPr>
+        <w:rPr>
+          <w:lang w:val="en-US"/>
+        </w:rPr>
+      </w:pPr>
+      <w:r>
+        <w:rPr>
+          <w:noProof/>
+          <w:lang w:val="en-US"/>
+        </w:rPr>
+        <w:drawing>
+          <wp:inline distT="0" distB="0" distL="0" distR="0" wp14:anchorId="57EB7835" wp14:editId="06E81B21">
+            <wp:extent cx="5943600" cy="1808480"/>
+            <wp:effectExtent l="0" t="0" r="0" b="1270"/>
+            <wp:docPr id="494837880" name="Picture 7" descr="A diagram of arrows pointing up&#10;&#10;Description automatically generated with medium confidence"/>
+            <wp:cNvGraphicFramePr>
+              <a:graphicFrameLocks xmlns:a="http://schemas.openxmlformats.org/drawingml/2006/main" noChangeAspect="1"/>
+            </wp:cNvGraphicFramePr>
+            <a:graphic xmlns:a="http://schemas.openxmlformats.org/drawingml/2006/main">
+              <a:graphicData uri="http://schemas.openxmlformats.org/drawingml/2006/picture">
+                <pic:pic xmlns:pic="http://schemas.openxmlformats.org/drawingml/2006/picture">
+                  <pic:nvPicPr>
+                    <pic:cNvPr id="494837880" name="Picture 7" descr="A diagram of arrows pointing up&#10;&#10;Description automatically generated with medium confidence"/>
+                    <pic:cNvPicPr/>
+                  </pic:nvPicPr>
+                  <pic:blipFill>
+                    <a:blip r:embed="rId16" cstate="print">
+                      <a:extLst>
+                        <a:ext uri="{28A0092B-C50C-407E-A947-70E740481C1C}">
+                          <a14:useLocalDpi xmlns:a14="http://schemas.microsoft.com/office/drawing/2010/main" val="0"/>
+                        </a:ext>
+                      </a:extLst>
+                    </a:blip>
+                    <a:stretch>
+                      <a:fillRect/>
+                    </a:stretch>
+                  </pic:blipFill>
+                  <pic:spPr>
+                    <a:xfrm>
+                      <a:off x="0" y="0"/>
+                      <a:ext cx="5943600" cy="1808480"/>
+                    </a:xfrm>
+                    <a:prstGeom prst="rect">
+                      <a:avLst/>
+                    </a:prstGeom>
+                  </pic:spPr>
+                </pic:pic>
+              </a:graphicData>
+            </a:graphic>
+          </wp:inline>
+        </w:drawing>
       </w:r>
     </w:p>
     <w:sectPr>

</xml_diff>